<commit_message>
Added new package com.sfsu.systems.inventory. Implemented Swipe PageView for inventory options (Locations Devices Owners) and added corresponding Fragments.
</commit_message>
<xml_diff>
--- a/Weekly Journal.docx
+++ b/Weekly Journal.docx
@@ -13,7 +13,13 @@
         <w:rPr>
           <w:sz w:val="24"/>
         </w:rPr>
-        <w:t>Week 1</w:t>
+        <w:t>Sprint</w:t>
+      </w:r>
+      <w:r>
+        <w:rPr>
+          <w:sz w:val="24"/>
+        </w:rPr>
+        <w:t xml:space="preserve"> 1</w:t>
       </w:r>
       <w:r>
         <w:rPr>
@@ -132,6 +138,116 @@
         </w:rPr>
         <w:t xml:space="preserve"> that scans a barcode and returns the barcode’s type and content</w:t>
       </w:r>
+    </w:p>
+    <w:p>
+      <w:pPr>
+        <w:rPr>
+          <w:sz w:val="24"/>
+        </w:rPr>
+      </w:pPr>
+    </w:p>
+    <w:p>
+      <w:pPr>
+        <w:pStyle w:val="IntenseQuote"/>
+        <w:rPr>
+          <w:sz w:val="24"/>
+        </w:rPr>
+      </w:pPr>
+      <w:r>
+        <w:rPr>
+          <w:sz w:val="24"/>
+        </w:rPr>
+        <w:t>Sprint 2</w:t>
+      </w:r>
+      <w:r>
+        <w:rPr>
+          <w:sz w:val="24"/>
+        </w:rPr>
+        <w:tab/>
+      </w:r>
+      <w:r>
+        <w:rPr>
+          <w:sz w:val="24"/>
+        </w:rPr>
+        <w:tab/>
+      </w:r>
+      <w:r>
+        <w:rPr>
+          <w:sz w:val="24"/>
+        </w:rPr>
+        <w:t>April 3, 2014</w:t>
+      </w:r>
+    </w:p>
+    <w:p>
+      <w:pPr>
+        <w:pStyle w:val="ListParagraph"/>
+        <w:numPr>
+          <w:ilvl w:val="0"/>
+          <w:numId w:val="3"/>
+        </w:numPr>
+      </w:pPr>
+      <w:r>
+        <w:t>Setup Remote server (Amazon EC2).</w:t>
+      </w:r>
+    </w:p>
+    <w:p>
+      <w:pPr>
+        <w:pStyle w:val="ListParagraph"/>
+        <w:numPr>
+          <w:ilvl w:val="1"/>
+          <w:numId w:val="3"/>
+        </w:numPr>
+      </w:pPr>
+      <w:r>
+        <w:t xml:space="preserve">Setup </w:t>
+      </w:r>
+      <w:proofErr w:type="spellStart"/>
+      <w:r>
+        <w:t>phpMyAdmin</w:t>
+      </w:r>
+      <w:proofErr w:type="spellEnd"/>
+    </w:p>
+    <w:p>
+      <w:pPr>
+        <w:pStyle w:val="ListParagraph"/>
+        <w:numPr>
+          <w:ilvl w:val="1"/>
+          <w:numId w:val="3"/>
+        </w:numPr>
+      </w:pPr>
+      <w:r>
+        <w:t>Move server side scripts initially in local XAMPP server to AWS server.</w:t>
+      </w:r>
+    </w:p>
+    <w:p>
+      <w:pPr>
+        <w:pStyle w:val="ListParagraph"/>
+        <w:numPr>
+          <w:ilvl w:val="0"/>
+          <w:numId w:val="3"/>
+        </w:numPr>
+      </w:pPr>
+      <w:r>
+        <w:t xml:space="preserve">Created layouts for inventory, locations, </w:t>
+      </w:r>
+      <w:proofErr w:type="gramStart"/>
+      <w:r>
+        <w:t>owners</w:t>
+      </w:r>
+      <w:proofErr w:type="gramEnd"/>
+      <w:r>
+        <w:t xml:space="preserve"> and added corresponding Activities.</w:t>
+      </w:r>
+    </w:p>
+    <w:p>
+      <w:pPr>
+        <w:pStyle w:val="ListParagraph"/>
+      </w:pPr>
+    </w:p>
+    <w:p>
+      <w:pPr>
+        <w:pStyle w:val="ListParagraph"/>
+      </w:pPr>
       <w:bookmarkStart w:id="0" w:name="_GoBack"/>
       <w:bookmarkEnd w:id="0"/>
     </w:p>
@@ -148,6 +264,119 @@
 <file path=word/numbering.xml><?xml version="1.0" encoding="utf-8"?>
 <w:numbering xmlns:wpc="http://schemas.microsoft.com/office/word/2010/wordprocessingCanvas" xmlns:mc="http://schemas.openxmlformats.org/markup-compatibility/2006" xmlns:o="urn:schemas-microsoft-com:office:office" xmlns:r="http://schemas.openxmlformats.org/officeDocument/2006/relationships" xmlns:m="http://schemas.openxmlformats.org/officeDocument/2006/math" xmlns:v="urn:schemas-microsoft-com:vml" xmlns:wp14="http://schemas.microsoft.com/office/word/2010/wordprocessingDrawing" xmlns:wp="http://schemas.openxmlformats.org/drawingml/2006/wordprocessingDrawing" xmlns:w10="urn:schemas-microsoft-com:office:word" xmlns:w="http://schemas.openxmlformats.org/wordprocessingml/2006/main" xmlns:w14="http://schemas.microsoft.com/office/word/2010/wordml" xmlns:w15="http://schemas.microsoft.com/office/word/2012/wordml" xmlns:wpg="http://schemas.microsoft.com/office/word/2010/wordprocessingGroup" xmlns:wpi="http://schemas.microsoft.com/office/word/2010/wordprocessingInk" xmlns:wne="http://schemas.microsoft.com/office/word/2006/wordml" xmlns:wps="http://schemas.microsoft.com/office/word/2010/wordprocessingShape" mc:Ignorable="w14 w15 wp14">
   <w:abstractNum w:abstractNumId="0">
+    <w:nsid w:val="172C31C1"/>
+    <w:multiLevelType w:val="hybridMultilevel"/>
+    <w:tmpl w:val="E69EC4C4"/>
+    <w:lvl w:ilvl="0" w:tplc="04090001">
+      <w:start w:val="1"/>
+      <w:numFmt w:val="bullet"/>
+      <w:lvlText w:val=""/>
+      <w:lvlJc w:val="left"/>
+      <w:pPr>
+        <w:ind w:left="720" w:hanging="360"/>
+      </w:pPr>
+      <w:rPr>
+        <w:rFonts w:ascii="Symbol" w:hAnsi="Symbol" w:hint="default"/>
+      </w:rPr>
+    </w:lvl>
+    <w:lvl w:ilvl="1" w:tplc="04090003">
+      <w:start w:val="1"/>
+      <w:numFmt w:val="bullet"/>
+      <w:lvlText w:val="o"/>
+      <w:lvlJc w:val="left"/>
+      <w:pPr>
+        <w:ind w:left="1440" w:hanging="360"/>
+      </w:pPr>
+      <w:rPr>
+        <w:rFonts w:ascii="Courier New" w:hAnsi="Courier New" w:cs="Courier New" w:hint="default"/>
+      </w:rPr>
+    </w:lvl>
+    <w:lvl w:ilvl="2" w:tplc="04090005" w:tentative="1">
+      <w:start w:val="1"/>
+      <w:numFmt w:val="bullet"/>
+      <w:lvlText w:val=""/>
+      <w:lvlJc w:val="left"/>
+      <w:pPr>
+        <w:ind w:left="2160" w:hanging="360"/>
+      </w:pPr>
+      <w:rPr>
+        <w:rFonts w:ascii="Wingdings" w:hAnsi="Wingdings" w:hint="default"/>
+      </w:rPr>
+    </w:lvl>
+    <w:lvl w:ilvl="3" w:tplc="04090001" w:tentative="1">
+      <w:start w:val="1"/>
+      <w:numFmt w:val="bullet"/>
+      <w:lvlText w:val=""/>
+      <w:lvlJc w:val="left"/>
+      <w:pPr>
+        <w:ind w:left="2880" w:hanging="360"/>
+      </w:pPr>
+      <w:rPr>
+        <w:rFonts w:ascii="Symbol" w:hAnsi="Symbol" w:hint="default"/>
+      </w:rPr>
+    </w:lvl>
+    <w:lvl w:ilvl="4" w:tplc="04090003" w:tentative="1">
+      <w:start w:val="1"/>
+      <w:numFmt w:val="bullet"/>
+      <w:lvlText w:val="o"/>
+      <w:lvlJc w:val="left"/>
+      <w:pPr>
+        <w:ind w:left="3600" w:hanging="360"/>
+      </w:pPr>
+      <w:rPr>
+        <w:rFonts w:ascii="Courier New" w:hAnsi="Courier New" w:cs="Courier New" w:hint="default"/>
+      </w:rPr>
+    </w:lvl>
+    <w:lvl w:ilvl="5" w:tplc="04090005" w:tentative="1">
+      <w:start w:val="1"/>
+      <w:numFmt w:val="bullet"/>
+      <w:lvlText w:val=""/>
+      <w:lvlJc w:val="left"/>
+      <w:pPr>
+        <w:ind w:left="4320" w:hanging="360"/>
+      </w:pPr>
+      <w:rPr>
+        <w:rFonts w:ascii="Wingdings" w:hAnsi="Wingdings" w:hint="default"/>
+      </w:rPr>
+    </w:lvl>
+    <w:lvl w:ilvl="6" w:tplc="04090001" w:tentative="1">
+      <w:start w:val="1"/>
+      <w:numFmt w:val="bullet"/>
+      <w:lvlText w:val=""/>
+      <w:lvlJc w:val="left"/>
+      <w:pPr>
+        <w:ind w:left="5040" w:hanging="360"/>
+      </w:pPr>
+      <w:rPr>
+        <w:rFonts w:ascii="Symbol" w:hAnsi="Symbol" w:hint="default"/>
+      </w:rPr>
+    </w:lvl>
+    <w:lvl w:ilvl="7" w:tplc="04090003" w:tentative="1">
+      <w:start w:val="1"/>
+      <w:numFmt w:val="bullet"/>
+      <w:lvlText w:val="o"/>
+      <w:lvlJc w:val="left"/>
+      <w:pPr>
+        <w:ind w:left="5760" w:hanging="360"/>
+      </w:pPr>
+      <w:rPr>
+        <w:rFonts w:ascii="Courier New" w:hAnsi="Courier New" w:cs="Courier New" w:hint="default"/>
+      </w:rPr>
+    </w:lvl>
+    <w:lvl w:ilvl="8" w:tplc="04090005" w:tentative="1">
+      <w:start w:val="1"/>
+      <w:numFmt w:val="bullet"/>
+      <w:lvlText w:val=""/>
+      <w:lvlJc w:val="left"/>
+      <w:pPr>
+        <w:ind w:left="6480" w:hanging="360"/>
+      </w:pPr>
+      <w:rPr>
+        <w:rFonts w:ascii="Wingdings" w:hAnsi="Wingdings" w:hint="default"/>
+      </w:rPr>
+    </w:lvl>
+  </w:abstractNum>
+  <w:abstractNum w:abstractNumId="1">
     <w:nsid w:val="5CA56FF0"/>
     <w:multiLevelType w:val="hybridMultilevel"/>
     <w:tmpl w:val="1DB646B6"/>
@@ -260,7 +489,126 @@
       </w:rPr>
     </w:lvl>
   </w:abstractNum>
+  <w:abstractNum w:abstractNumId="2">
+    <w:nsid w:val="7AA13FFE"/>
+    <w:multiLevelType w:val="hybridMultilevel"/>
+    <w:tmpl w:val="60A8734A"/>
+    <w:lvl w:ilvl="0" w:tplc="04090001">
+      <w:start w:val="1"/>
+      <w:numFmt w:val="bullet"/>
+      <w:lvlText w:val=""/>
+      <w:lvlJc w:val="left"/>
+      <w:pPr>
+        <w:ind w:left="1440" w:hanging="360"/>
+      </w:pPr>
+      <w:rPr>
+        <w:rFonts w:ascii="Symbol" w:hAnsi="Symbol" w:hint="default"/>
+      </w:rPr>
+    </w:lvl>
+    <w:lvl w:ilvl="1" w:tplc="04090003" w:tentative="1">
+      <w:start w:val="1"/>
+      <w:numFmt w:val="bullet"/>
+      <w:lvlText w:val="o"/>
+      <w:lvlJc w:val="left"/>
+      <w:pPr>
+        <w:ind w:left="2160" w:hanging="360"/>
+      </w:pPr>
+      <w:rPr>
+        <w:rFonts w:ascii="Courier New" w:hAnsi="Courier New" w:cs="Courier New" w:hint="default"/>
+      </w:rPr>
+    </w:lvl>
+    <w:lvl w:ilvl="2" w:tplc="04090005" w:tentative="1">
+      <w:start w:val="1"/>
+      <w:numFmt w:val="bullet"/>
+      <w:lvlText w:val=""/>
+      <w:lvlJc w:val="left"/>
+      <w:pPr>
+        <w:ind w:left="2880" w:hanging="360"/>
+      </w:pPr>
+      <w:rPr>
+        <w:rFonts w:ascii="Wingdings" w:hAnsi="Wingdings" w:hint="default"/>
+      </w:rPr>
+    </w:lvl>
+    <w:lvl w:ilvl="3" w:tplc="04090001" w:tentative="1">
+      <w:start w:val="1"/>
+      <w:numFmt w:val="bullet"/>
+      <w:lvlText w:val=""/>
+      <w:lvlJc w:val="left"/>
+      <w:pPr>
+        <w:ind w:left="3600" w:hanging="360"/>
+      </w:pPr>
+      <w:rPr>
+        <w:rFonts w:ascii="Symbol" w:hAnsi="Symbol" w:hint="default"/>
+      </w:rPr>
+    </w:lvl>
+    <w:lvl w:ilvl="4" w:tplc="04090003" w:tentative="1">
+      <w:start w:val="1"/>
+      <w:numFmt w:val="bullet"/>
+      <w:lvlText w:val="o"/>
+      <w:lvlJc w:val="left"/>
+      <w:pPr>
+        <w:ind w:left="4320" w:hanging="360"/>
+      </w:pPr>
+      <w:rPr>
+        <w:rFonts w:ascii="Courier New" w:hAnsi="Courier New" w:cs="Courier New" w:hint="default"/>
+      </w:rPr>
+    </w:lvl>
+    <w:lvl w:ilvl="5" w:tplc="04090005" w:tentative="1">
+      <w:start w:val="1"/>
+      <w:numFmt w:val="bullet"/>
+      <w:lvlText w:val=""/>
+      <w:lvlJc w:val="left"/>
+      <w:pPr>
+        <w:ind w:left="5040" w:hanging="360"/>
+      </w:pPr>
+      <w:rPr>
+        <w:rFonts w:ascii="Wingdings" w:hAnsi="Wingdings" w:hint="default"/>
+      </w:rPr>
+    </w:lvl>
+    <w:lvl w:ilvl="6" w:tplc="04090001" w:tentative="1">
+      <w:start w:val="1"/>
+      <w:numFmt w:val="bullet"/>
+      <w:lvlText w:val=""/>
+      <w:lvlJc w:val="left"/>
+      <w:pPr>
+        <w:ind w:left="5760" w:hanging="360"/>
+      </w:pPr>
+      <w:rPr>
+        <w:rFonts w:ascii="Symbol" w:hAnsi="Symbol" w:hint="default"/>
+      </w:rPr>
+    </w:lvl>
+    <w:lvl w:ilvl="7" w:tplc="04090003" w:tentative="1">
+      <w:start w:val="1"/>
+      <w:numFmt w:val="bullet"/>
+      <w:lvlText w:val="o"/>
+      <w:lvlJc w:val="left"/>
+      <w:pPr>
+        <w:ind w:left="6480" w:hanging="360"/>
+      </w:pPr>
+      <w:rPr>
+        <w:rFonts w:ascii="Courier New" w:hAnsi="Courier New" w:cs="Courier New" w:hint="default"/>
+      </w:rPr>
+    </w:lvl>
+    <w:lvl w:ilvl="8" w:tplc="04090005" w:tentative="1">
+      <w:start w:val="1"/>
+      <w:numFmt w:val="bullet"/>
+      <w:lvlText w:val=""/>
+      <w:lvlJc w:val="left"/>
+      <w:pPr>
+        <w:ind w:left="7200" w:hanging="360"/>
+      </w:pPr>
+      <w:rPr>
+        <w:rFonts w:ascii="Wingdings" w:hAnsi="Wingdings" w:hint="default"/>
+      </w:rPr>
+    </w:lvl>
+  </w:abstractNum>
   <w:num w:numId="1">
+    <w:abstractNumId w:val="1"/>
+  </w:num>
+  <w:num w:numId="2">
+    <w:abstractNumId w:val="2"/>
+  </w:num>
+  <w:num w:numId="3">
     <w:abstractNumId w:val="0"/>
   </w:num>
 </w:numbering>
@@ -663,6 +1011,7 @@
   <w:style w:type="character" w:default="1" w:styleId="DefaultParagraphFont">
     <w:name w:val="Default Paragraph Font"/>
     <w:uiPriority w:val="1"/>
+    <w:semiHidden/>
     <w:unhideWhenUsed/>
   </w:style>
   <w:style w:type="table" w:default="1" w:styleId="TableNormal">

</xml_diff>